<commit_message>
minior design changes added
</commit_message>
<xml_diff>
--- a/Shared/Merchandizer/DOCUMENTATION/Database Details.docx
+++ b/Shared/Merchandizer/DOCUMENTATION/Database Details.docx
@@ -4228,6 +4228,120 @@
         <w:rPr>
           <w:sz w:val="28"/>
         </w:rPr>
+        <w:t>Number</w:t>
+      </w:r>
+    </w:p>
+    <w:p>
+      <w:pPr>
+        <w:spacing w:after="0" w:line="240" w:lineRule="auto"/>
+        <w:rPr>
+          <w:sz w:val="28"/>
+        </w:rPr>
+      </w:pPr>
+      <w:r>
+        <w:rPr>
+          <w:sz w:val="28"/>
+        </w:rPr>
+        <w:t>Row</w:t>
+      </w:r>
+      <w:r>
+        <w:rPr>
+          <w:sz w:val="28"/>
+        </w:rPr>
+        <w:tab/>
+      </w:r>
+      <w:r>
+        <w:rPr>
+          <w:sz w:val="28"/>
+        </w:rPr>
+        <w:tab/>
+      </w:r>
+      <w:r>
+        <w:rPr>
+          <w:sz w:val="28"/>
+        </w:rPr>
+        <w:tab/>
+      </w:r>
+      <w:r>
+        <w:rPr>
+          <w:sz w:val="28"/>
+        </w:rPr>
+        <w:tab/>
+      </w:r>
+      <w:r>
+        <w:rPr>
+          <w:sz w:val="28"/>
+        </w:rPr>
+        <w:tab/>
+      </w:r>
+      <w:r>
+        <w:rPr>
+          <w:sz w:val="28"/>
+        </w:rPr>
+        <w:tab/>
+      </w:r>
+      <w:r>
+        <w:rPr>
+          <w:sz w:val="28"/>
+        </w:rPr>
+        <w:tab/>
+        <w:t>Number</w:t>
+      </w:r>
+    </w:p>
+    <w:p>
+      <w:pPr>
+        <w:spacing w:after="0" w:line="240" w:lineRule="auto"/>
+        <w:rPr>
+          <w:sz w:val="28"/>
+        </w:rPr>
+      </w:pPr>
+      <w:r>
+        <w:rPr>
+          <w:sz w:val="28"/>
+        </w:rPr>
+        <w:t>Col</w:t>
+      </w:r>
+      <w:r>
+        <w:rPr>
+          <w:sz w:val="28"/>
+        </w:rPr>
+        <w:tab/>
+      </w:r>
+      <w:r>
+        <w:rPr>
+          <w:sz w:val="28"/>
+        </w:rPr>
+        <w:tab/>
+      </w:r>
+      <w:r>
+        <w:rPr>
+          <w:sz w:val="28"/>
+        </w:rPr>
+        <w:tab/>
+      </w:r>
+      <w:r>
+        <w:rPr>
+          <w:sz w:val="28"/>
+        </w:rPr>
+        <w:tab/>
+      </w:r>
+      <w:r>
+        <w:rPr>
+          <w:sz w:val="28"/>
+        </w:rPr>
+        <w:tab/>
+      </w:r>
+      <w:r>
+        <w:rPr>
+          <w:sz w:val="28"/>
+        </w:rPr>
+        <w:tab/>
+      </w:r>
+      <w:r>
+        <w:rPr>
+          <w:sz w:val="28"/>
+        </w:rPr>
+        <w:tab/>
         <w:t>Number</w:t>
       </w:r>
       <w:r>

</xml_diff>